<commit_message>
Aggiunte le voci per eliminare/terminare gli interventi o di una data specifica o antecedenti di una determinata data, aggiunte le eccezioni per i metodi che servono per terminare gli interventi, modificato il diagramma dei casi d'uso e l'elenco dei requisiti.
</commit_message>
<xml_diff>
--- a/Babysitter/DOCUMENTAZIONE/Elenco dei requisiti  - Babysitter - Claudio Pasinelli.docx
+++ b/Babysitter/DOCUMENTAZIONE/Elenco dei requisiti  - Babysitter - Claudio Pasinelli.docx
@@ -986,28 +986,7 @@
                 <w:rFonts w:ascii="Calibri" w:eastAsia="Times New Roman" w:hAnsi="Calibri" w:cs="Calibri"/>
                 <w:lang w:eastAsia="it-IT"/>
               </w:rPr>
-              <w:t xml:space="preserve">La babysitter può visualizzare tutti gli interventi presenti </w:t>
-            </w:r>
-            <w:r>
-              <w:rPr>
-                <w:rFonts w:ascii="Calibri" w:eastAsia="Times New Roman" w:hAnsi="Calibri" w:cs="Calibri"/>
-                <w:lang w:eastAsia="it-IT"/>
-              </w:rPr>
-              <w:t>per</w:t>
-            </w:r>
-            <w:r>
-              <w:rPr>
-                <w:rFonts w:ascii="Calibri" w:eastAsia="Times New Roman" w:hAnsi="Calibri" w:cs="Calibri"/>
-                <w:lang w:eastAsia="it-IT"/>
-              </w:rPr>
-              <w:t xml:space="preserve"> una </w:t>
-            </w:r>
-            <w:r>
-              <w:rPr>
-                <w:rFonts w:ascii="Calibri" w:eastAsia="Times New Roman" w:hAnsi="Calibri" w:cs="Calibri"/>
-                <w:lang w:eastAsia="it-IT"/>
-              </w:rPr>
-              <w:t>determinata babysitter in ordine cronologico</w:t>
+              <w:t>La babysitter può visualizzare tutti gli interventi presenti per una determinata babysitter in ordine cronologico</w:t>
             </w:r>
           </w:p>
         </w:tc>
@@ -1220,7 +1199,7 @@
             <w:tcBorders>
               <w:top w:val="nil"/>
               <w:left w:val="single" w:sz="6" w:space="0" w:color="auto"/>
-              <w:bottom w:val="single" w:sz="6" w:space="0" w:color="auto"/>
+              <w:bottom w:val="single" w:sz="4" w:space="0" w:color="auto"/>
               <w:right w:val="single" w:sz="6" w:space="0" w:color="auto"/>
             </w:tcBorders>
             <w:shd w:val="clear" w:color="auto" w:fill="auto"/>
@@ -1253,7 +1232,7 @@
             <w:tcBorders>
               <w:top w:val="nil"/>
               <w:left w:val="nil"/>
-              <w:bottom w:val="single" w:sz="6" w:space="0" w:color="auto"/>
+              <w:bottom w:val="single" w:sz="4" w:space="0" w:color="auto"/>
               <w:right w:val="single" w:sz="6" w:space="0" w:color="auto"/>
             </w:tcBorders>
             <w:shd w:val="clear" w:color="auto" w:fill="auto"/>
@@ -1315,7 +1294,7 @@
             <w:tcBorders>
               <w:top w:val="nil"/>
               <w:left w:val="nil"/>
-              <w:bottom w:val="single" w:sz="6" w:space="0" w:color="auto"/>
+              <w:bottom w:val="single" w:sz="4" w:space="0" w:color="auto"/>
               <w:right w:val="single" w:sz="6" w:space="0" w:color="auto"/>
             </w:tcBorders>
             <w:shd w:val="clear" w:color="auto" w:fill="auto"/>
@@ -1354,20 +1333,571 @@
             <w:tcBorders>
               <w:top w:val="nil"/>
               <w:left w:val="nil"/>
-              <w:bottom w:val="single" w:sz="6" w:space="0" w:color="auto"/>
-              <w:right w:val="single" w:sz="6" w:space="0" w:color="auto"/>
-            </w:tcBorders>
-            <w:shd w:val="clear" w:color="auto" w:fill="auto"/>
-            <w:hideMark/>
-          </w:tcPr>
-          <w:p>
-            <w:pPr>
-              <w:spacing w:after="0" w:line="240" w:lineRule="auto"/>
-              <w:textAlignment w:val="baseline"/>
-              <w:rPr>
-                <w:rFonts w:ascii="Segoe UI" w:eastAsia="Times New Roman" w:hAnsi="Segoe UI" w:cs="Segoe UI"/>
-                <w:sz w:val="18"/>
-                <w:szCs w:val="18"/>
+              <w:bottom w:val="single" w:sz="4" w:space="0" w:color="auto"/>
+              <w:right w:val="single" w:sz="6" w:space="0" w:color="auto"/>
+            </w:tcBorders>
+            <w:shd w:val="clear" w:color="auto" w:fill="auto"/>
+            <w:hideMark/>
+          </w:tcPr>
+          <w:p>
+            <w:pPr>
+              <w:spacing w:after="0" w:line="240" w:lineRule="auto"/>
+              <w:textAlignment w:val="baseline"/>
+              <w:rPr>
+                <w:rFonts w:ascii="Segoe UI" w:eastAsia="Times New Roman" w:hAnsi="Segoe UI" w:cs="Segoe UI"/>
+                <w:sz w:val="18"/>
+                <w:szCs w:val="18"/>
+                <w:lang w:eastAsia="it-IT"/>
+              </w:rPr>
+            </w:pPr>
+            <w:r>
+              <w:rPr>
+                <w:rFonts w:ascii="Calibri" w:eastAsia="Times New Roman" w:hAnsi="Calibri" w:cs="Calibri"/>
+                <w:lang w:eastAsia="it-IT"/>
+              </w:rPr>
+              <w:t>Must </w:t>
+            </w:r>
+          </w:p>
+        </w:tc>
+      </w:tr>
+      <w:tr>
+        <w:trPr>
+          <w:trHeight w:val="300"/>
+        </w:trPr>
+        <w:tc>
+          <w:tcPr>
+            <w:tcW w:w="945" w:type="dxa"/>
+            <w:tcBorders>
+              <w:top w:val="single" w:sz="4" w:space="0" w:color="auto"/>
+              <w:left w:val="single" w:sz="4" w:space="0" w:color="auto"/>
+              <w:bottom w:val="single" w:sz="4" w:space="0" w:color="auto"/>
+              <w:right w:val="single" w:sz="4" w:space="0" w:color="auto"/>
+            </w:tcBorders>
+            <w:shd w:val="clear" w:color="auto" w:fill="auto"/>
+          </w:tcPr>
+          <w:p>
+            <w:pPr>
+              <w:spacing w:after="0" w:line="240" w:lineRule="auto"/>
+              <w:jc w:val="center"/>
+              <w:textAlignment w:val="baseline"/>
+              <w:rPr>
+                <w:rFonts w:ascii="Calibri" w:eastAsia="Times New Roman" w:hAnsi="Calibri" w:cs="Calibri"/>
+                <w:lang w:eastAsia="it-IT"/>
+              </w:rPr>
+            </w:pPr>
+            <w:r>
+              <w:rPr>
+                <w:rFonts w:ascii="Calibri" w:eastAsia="Times New Roman" w:hAnsi="Calibri" w:cs="Calibri"/>
+                <w:lang w:eastAsia="it-IT"/>
+              </w:rPr>
+              <w:t>9</w:t>
+            </w:r>
+          </w:p>
+        </w:tc>
+        <w:tc>
+          <w:tcPr>
+            <w:tcW w:w="5550" w:type="dxa"/>
+            <w:tcBorders>
+              <w:top w:val="single" w:sz="4" w:space="0" w:color="auto"/>
+              <w:left w:val="single" w:sz="4" w:space="0" w:color="auto"/>
+              <w:bottom w:val="single" w:sz="4" w:space="0" w:color="auto"/>
+              <w:right w:val="single" w:sz="4" w:space="0" w:color="auto"/>
+            </w:tcBorders>
+            <w:shd w:val="clear" w:color="auto" w:fill="auto"/>
+          </w:tcPr>
+          <w:p>
+            <w:pPr>
+              <w:spacing w:after="0" w:line="240" w:lineRule="auto"/>
+              <w:textAlignment w:val="baseline"/>
+              <w:rPr>
+                <w:rFonts w:ascii="Calibri" w:eastAsia="Times New Roman" w:hAnsi="Calibri" w:cs="Calibri"/>
+                <w:lang w:eastAsia="it-IT"/>
+              </w:rPr>
+            </w:pPr>
+            <w:r>
+              <w:rPr>
+                <w:rFonts w:ascii="Calibri" w:eastAsia="Times New Roman" w:hAnsi="Calibri" w:cs="Calibri"/>
+                <w:lang w:eastAsia="it-IT"/>
+              </w:rPr>
+              <w:t>La babysitter può termina</w:t>
+            </w:r>
+            <w:r>
+              <w:rPr>
+                <w:rFonts w:ascii="Calibri" w:eastAsia="Times New Roman" w:hAnsi="Calibri" w:cs="Calibri"/>
+                <w:lang w:eastAsia="it-IT"/>
+              </w:rPr>
+              <w:t>re gli interventi antecedenti ad una data</w:t>
+            </w:r>
+          </w:p>
+        </w:tc>
+        <w:tc>
+          <w:tcPr>
+            <w:tcW w:w="1545" w:type="dxa"/>
+            <w:tcBorders>
+              <w:top w:val="single" w:sz="4" w:space="0" w:color="auto"/>
+              <w:left w:val="single" w:sz="4" w:space="0" w:color="auto"/>
+              <w:bottom w:val="single" w:sz="4" w:space="0" w:color="auto"/>
+              <w:right w:val="single" w:sz="4" w:space="0" w:color="auto"/>
+            </w:tcBorders>
+            <w:shd w:val="clear" w:color="auto" w:fill="auto"/>
+          </w:tcPr>
+          <w:p>
+            <w:pPr>
+              <w:spacing w:after="0" w:line="240" w:lineRule="auto"/>
+              <w:textAlignment w:val="baseline"/>
+              <w:rPr>
+                <w:rFonts w:ascii="Calibri" w:eastAsia="Times New Roman" w:hAnsi="Calibri" w:cs="Calibri"/>
+                <w:lang w:eastAsia="it-IT"/>
+              </w:rPr>
+            </w:pPr>
+            <w:r>
+              <w:rPr>
+                <w:rFonts w:ascii="Calibri" w:eastAsia="Times New Roman" w:hAnsi="Calibri" w:cs="Calibri"/>
+                <w:lang w:eastAsia="it-IT"/>
+              </w:rPr>
+              <w:t>Funzionale </w:t>
+            </w:r>
+          </w:p>
+        </w:tc>
+        <w:tc>
+          <w:tcPr>
+            <w:tcW w:w="990" w:type="dxa"/>
+            <w:tcBorders>
+              <w:top w:val="single" w:sz="4" w:space="0" w:color="auto"/>
+              <w:left w:val="single" w:sz="4" w:space="0" w:color="auto"/>
+              <w:bottom w:val="single" w:sz="4" w:space="0" w:color="auto"/>
+              <w:right w:val="single" w:sz="4" w:space="0" w:color="auto"/>
+            </w:tcBorders>
+            <w:shd w:val="clear" w:color="auto" w:fill="auto"/>
+          </w:tcPr>
+          <w:p>
+            <w:pPr>
+              <w:spacing w:after="0" w:line="240" w:lineRule="auto"/>
+              <w:textAlignment w:val="baseline"/>
+              <w:rPr>
+                <w:rFonts w:ascii="Calibri" w:eastAsia="Times New Roman" w:hAnsi="Calibri" w:cs="Calibri"/>
+                <w:lang w:eastAsia="it-IT"/>
+              </w:rPr>
+            </w:pPr>
+            <w:r>
+              <w:rPr>
+                <w:rFonts w:ascii="Calibri" w:eastAsia="Times New Roman" w:hAnsi="Calibri" w:cs="Calibri"/>
+                <w:lang w:eastAsia="it-IT"/>
+              </w:rPr>
+              <w:t>Must </w:t>
+            </w:r>
+          </w:p>
+        </w:tc>
+      </w:tr>
+      <w:tr>
+        <w:trPr>
+          <w:trHeight w:val="300"/>
+        </w:trPr>
+        <w:tc>
+          <w:tcPr>
+            <w:tcW w:w="945" w:type="dxa"/>
+            <w:tcBorders>
+              <w:top w:val="single" w:sz="4" w:space="0" w:color="auto"/>
+              <w:left w:val="single" w:sz="4" w:space="0" w:color="auto"/>
+              <w:bottom w:val="single" w:sz="4" w:space="0" w:color="auto"/>
+              <w:right w:val="single" w:sz="4" w:space="0" w:color="auto"/>
+            </w:tcBorders>
+            <w:shd w:val="clear" w:color="auto" w:fill="auto"/>
+          </w:tcPr>
+          <w:p>
+            <w:pPr>
+              <w:spacing w:after="0" w:line="240" w:lineRule="auto"/>
+              <w:jc w:val="center"/>
+              <w:textAlignment w:val="baseline"/>
+              <w:rPr>
+                <w:rFonts w:ascii="Calibri" w:eastAsia="Times New Roman" w:hAnsi="Calibri" w:cs="Calibri"/>
+                <w:lang w:eastAsia="it-IT"/>
+              </w:rPr>
+            </w:pPr>
+            <w:r>
+              <w:rPr>
+                <w:rFonts w:ascii="Calibri" w:eastAsia="Times New Roman" w:hAnsi="Calibri" w:cs="Calibri"/>
+                <w:lang w:eastAsia="it-IT"/>
+              </w:rPr>
+              <w:t>10</w:t>
+            </w:r>
+          </w:p>
+        </w:tc>
+        <w:tc>
+          <w:tcPr>
+            <w:tcW w:w="5550" w:type="dxa"/>
+            <w:tcBorders>
+              <w:top w:val="single" w:sz="4" w:space="0" w:color="auto"/>
+              <w:left w:val="single" w:sz="4" w:space="0" w:color="auto"/>
+              <w:bottom w:val="single" w:sz="4" w:space="0" w:color="auto"/>
+              <w:right w:val="single" w:sz="4" w:space="0" w:color="auto"/>
+            </w:tcBorders>
+            <w:shd w:val="clear" w:color="auto" w:fill="auto"/>
+          </w:tcPr>
+          <w:p>
+            <w:pPr>
+              <w:spacing w:after="0" w:line="240" w:lineRule="auto"/>
+              <w:textAlignment w:val="baseline"/>
+              <w:rPr>
+                <w:rFonts w:ascii="Calibri" w:eastAsia="Times New Roman" w:hAnsi="Calibri" w:cs="Calibri"/>
+                <w:lang w:eastAsia="it-IT"/>
+              </w:rPr>
+            </w:pPr>
+            <w:r>
+              <w:rPr>
+                <w:rFonts w:ascii="Calibri" w:eastAsia="Times New Roman" w:hAnsi="Calibri" w:cs="Calibri"/>
+                <w:lang w:eastAsia="it-IT"/>
+              </w:rPr>
+              <w:t>La babysitter può terminare gli interventi</w:t>
+            </w:r>
+            <w:r>
+              <w:rPr>
+                <w:rFonts w:ascii="Calibri" w:eastAsia="Times New Roman" w:hAnsi="Calibri" w:cs="Calibri"/>
+                <w:lang w:eastAsia="it-IT"/>
+              </w:rPr>
+              <w:t xml:space="preserve"> di</w:t>
+            </w:r>
+            <w:r>
+              <w:rPr>
+                <w:rFonts w:ascii="Calibri" w:eastAsia="Times New Roman" w:hAnsi="Calibri" w:cs="Calibri"/>
+                <w:lang w:eastAsia="it-IT"/>
+              </w:rPr>
+              <w:t xml:space="preserve"> una data</w:t>
+            </w:r>
+          </w:p>
+        </w:tc>
+        <w:tc>
+          <w:tcPr>
+            <w:tcW w:w="1545" w:type="dxa"/>
+            <w:tcBorders>
+              <w:top w:val="single" w:sz="4" w:space="0" w:color="auto"/>
+              <w:left w:val="single" w:sz="4" w:space="0" w:color="auto"/>
+              <w:bottom w:val="single" w:sz="4" w:space="0" w:color="auto"/>
+              <w:right w:val="single" w:sz="4" w:space="0" w:color="auto"/>
+            </w:tcBorders>
+            <w:shd w:val="clear" w:color="auto" w:fill="auto"/>
+          </w:tcPr>
+          <w:p>
+            <w:pPr>
+              <w:spacing w:after="0" w:line="240" w:lineRule="auto"/>
+              <w:textAlignment w:val="baseline"/>
+              <w:rPr>
+                <w:rFonts w:ascii="Calibri" w:eastAsia="Times New Roman" w:hAnsi="Calibri" w:cs="Calibri"/>
+                <w:lang w:eastAsia="it-IT"/>
+              </w:rPr>
+            </w:pPr>
+            <w:r>
+              <w:rPr>
+                <w:rFonts w:ascii="Calibri" w:eastAsia="Times New Roman" w:hAnsi="Calibri" w:cs="Calibri"/>
+                <w:lang w:eastAsia="it-IT"/>
+              </w:rPr>
+              <w:t>Funzionale </w:t>
+            </w:r>
+          </w:p>
+        </w:tc>
+        <w:tc>
+          <w:tcPr>
+            <w:tcW w:w="990" w:type="dxa"/>
+            <w:tcBorders>
+              <w:top w:val="single" w:sz="4" w:space="0" w:color="auto"/>
+              <w:left w:val="single" w:sz="4" w:space="0" w:color="auto"/>
+              <w:bottom w:val="single" w:sz="4" w:space="0" w:color="auto"/>
+              <w:right w:val="single" w:sz="4" w:space="0" w:color="auto"/>
+            </w:tcBorders>
+            <w:shd w:val="clear" w:color="auto" w:fill="auto"/>
+          </w:tcPr>
+          <w:p>
+            <w:pPr>
+              <w:spacing w:after="0" w:line="240" w:lineRule="auto"/>
+              <w:textAlignment w:val="baseline"/>
+              <w:rPr>
+                <w:rFonts w:ascii="Calibri" w:eastAsia="Times New Roman" w:hAnsi="Calibri" w:cs="Calibri"/>
+                <w:lang w:eastAsia="it-IT"/>
+              </w:rPr>
+            </w:pPr>
+            <w:r>
+              <w:rPr>
+                <w:rFonts w:ascii="Calibri" w:eastAsia="Times New Roman" w:hAnsi="Calibri" w:cs="Calibri"/>
+                <w:lang w:eastAsia="it-IT"/>
+              </w:rPr>
+              <w:t>Must </w:t>
+            </w:r>
+          </w:p>
+        </w:tc>
+      </w:tr>
+      <w:tr>
+        <w:trPr>
+          <w:trHeight w:val="300"/>
+        </w:trPr>
+        <w:tc>
+          <w:tcPr>
+            <w:tcW w:w="945" w:type="dxa"/>
+            <w:tcBorders>
+              <w:top w:val="single" w:sz="4" w:space="0" w:color="auto"/>
+              <w:left w:val="single" w:sz="4" w:space="0" w:color="auto"/>
+              <w:bottom w:val="single" w:sz="4" w:space="0" w:color="auto"/>
+              <w:right w:val="single" w:sz="4" w:space="0" w:color="auto"/>
+            </w:tcBorders>
+            <w:shd w:val="clear" w:color="auto" w:fill="auto"/>
+          </w:tcPr>
+          <w:p>
+            <w:pPr>
+              <w:spacing w:after="0" w:line="240" w:lineRule="auto"/>
+              <w:jc w:val="center"/>
+              <w:textAlignment w:val="baseline"/>
+              <w:rPr>
+                <w:rFonts w:ascii="Calibri" w:eastAsia="Times New Roman" w:hAnsi="Calibri" w:cs="Calibri"/>
+                <w:lang w:eastAsia="it-IT"/>
+              </w:rPr>
+            </w:pPr>
+            <w:r>
+              <w:rPr>
+                <w:rFonts w:ascii="Calibri" w:eastAsia="Times New Roman" w:hAnsi="Calibri" w:cs="Calibri"/>
+                <w:lang w:eastAsia="it-IT"/>
+              </w:rPr>
+              <w:t>11</w:t>
+            </w:r>
+          </w:p>
+        </w:tc>
+        <w:tc>
+          <w:tcPr>
+            <w:tcW w:w="5550" w:type="dxa"/>
+            <w:tcBorders>
+              <w:top w:val="single" w:sz="4" w:space="0" w:color="auto"/>
+              <w:left w:val="single" w:sz="4" w:space="0" w:color="auto"/>
+              <w:bottom w:val="single" w:sz="4" w:space="0" w:color="auto"/>
+              <w:right w:val="single" w:sz="4" w:space="0" w:color="auto"/>
+            </w:tcBorders>
+            <w:shd w:val="clear" w:color="auto" w:fill="auto"/>
+          </w:tcPr>
+          <w:p>
+            <w:pPr>
+              <w:spacing w:after="0" w:line="240" w:lineRule="auto"/>
+              <w:textAlignment w:val="baseline"/>
+              <w:rPr>
+                <w:rFonts w:ascii="Calibri" w:eastAsia="Times New Roman" w:hAnsi="Calibri" w:cs="Calibri"/>
+                <w:lang w:eastAsia="it-IT"/>
+              </w:rPr>
+            </w:pPr>
+            <w:r>
+              <w:rPr>
+                <w:rFonts w:ascii="Calibri" w:eastAsia="Times New Roman" w:hAnsi="Calibri" w:cs="Calibri"/>
+                <w:lang w:eastAsia="it-IT"/>
+              </w:rPr>
+              <w:t xml:space="preserve">La babysitter può </w:t>
+            </w:r>
+            <w:r>
+              <w:rPr>
+                <w:rFonts w:ascii="Calibri" w:eastAsia="Times New Roman" w:hAnsi="Calibri" w:cs="Calibri"/>
+                <w:lang w:eastAsia="it-IT"/>
+              </w:rPr>
+              <w:t>eliminare</w:t>
+            </w:r>
+            <w:r>
+              <w:rPr>
+                <w:rFonts w:ascii="Calibri" w:eastAsia="Times New Roman" w:hAnsi="Calibri" w:cs="Calibri"/>
+                <w:lang w:eastAsia="it-IT"/>
+              </w:rPr>
+              <w:t xml:space="preserve"> gli interventi antecedenti ad una data</w:t>
+            </w:r>
+          </w:p>
+        </w:tc>
+        <w:tc>
+          <w:tcPr>
+            <w:tcW w:w="1545" w:type="dxa"/>
+            <w:tcBorders>
+              <w:top w:val="single" w:sz="4" w:space="0" w:color="auto"/>
+              <w:left w:val="single" w:sz="4" w:space="0" w:color="auto"/>
+              <w:bottom w:val="single" w:sz="4" w:space="0" w:color="auto"/>
+              <w:right w:val="single" w:sz="4" w:space="0" w:color="auto"/>
+            </w:tcBorders>
+            <w:shd w:val="clear" w:color="auto" w:fill="auto"/>
+          </w:tcPr>
+          <w:p>
+            <w:pPr>
+              <w:spacing w:after="0" w:line="240" w:lineRule="auto"/>
+              <w:textAlignment w:val="baseline"/>
+              <w:rPr>
+                <w:rFonts w:ascii="Calibri" w:eastAsia="Times New Roman" w:hAnsi="Calibri" w:cs="Calibri"/>
+                <w:lang w:eastAsia="it-IT"/>
+              </w:rPr>
+            </w:pPr>
+            <w:r>
+              <w:rPr>
+                <w:rFonts w:ascii="Calibri" w:eastAsia="Times New Roman" w:hAnsi="Calibri" w:cs="Calibri"/>
+                <w:lang w:eastAsia="it-IT"/>
+              </w:rPr>
+              <w:t>Funzionale </w:t>
+            </w:r>
+          </w:p>
+        </w:tc>
+        <w:tc>
+          <w:tcPr>
+            <w:tcW w:w="990" w:type="dxa"/>
+            <w:tcBorders>
+              <w:top w:val="single" w:sz="4" w:space="0" w:color="auto"/>
+              <w:left w:val="single" w:sz="4" w:space="0" w:color="auto"/>
+              <w:bottom w:val="single" w:sz="4" w:space="0" w:color="auto"/>
+              <w:right w:val="single" w:sz="4" w:space="0" w:color="auto"/>
+            </w:tcBorders>
+            <w:shd w:val="clear" w:color="auto" w:fill="auto"/>
+          </w:tcPr>
+          <w:p>
+            <w:pPr>
+              <w:spacing w:after="0" w:line="240" w:lineRule="auto"/>
+              <w:textAlignment w:val="baseline"/>
+              <w:rPr>
+                <w:rFonts w:ascii="Calibri" w:eastAsia="Times New Roman" w:hAnsi="Calibri" w:cs="Calibri"/>
+                <w:lang w:eastAsia="it-IT"/>
+              </w:rPr>
+            </w:pPr>
+            <w:r>
+              <w:rPr>
+                <w:rFonts w:ascii="Calibri" w:eastAsia="Times New Roman" w:hAnsi="Calibri" w:cs="Calibri"/>
+                <w:lang w:eastAsia="it-IT"/>
+              </w:rPr>
+              <w:t>Must </w:t>
+            </w:r>
+          </w:p>
+        </w:tc>
+      </w:tr>
+      <w:tr>
+        <w:trPr>
+          <w:trHeight w:val="300"/>
+        </w:trPr>
+        <w:tc>
+          <w:tcPr>
+            <w:tcW w:w="945" w:type="dxa"/>
+            <w:tcBorders>
+              <w:top w:val="single" w:sz="4" w:space="0" w:color="auto"/>
+              <w:left w:val="single" w:sz="4" w:space="0" w:color="auto"/>
+              <w:bottom w:val="single" w:sz="4" w:space="0" w:color="auto"/>
+              <w:right w:val="single" w:sz="4" w:space="0" w:color="auto"/>
+            </w:tcBorders>
+            <w:shd w:val="clear" w:color="auto" w:fill="auto"/>
+          </w:tcPr>
+          <w:p>
+            <w:pPr>
+              <w:spacing w:after="0" w:line="240" w:lineRule="auto"/>
+              <w:jc w:val="center"/>
+              <w:textAlignment w:val="baseline"/>
+              <w:rPr>
+                <w:rFonts w:ascii="Calibri" w:eastAsia="Times New Roman" w:hAnsi="Calibri" w:cs="Calibri"/>
+                <w:lang w:eastAsia="it-IT"/>
+              </w:rPr>
+            </w:pPr>
+            <w:r>
+              <w:rPr>
+                <w:rFonts w:ascii="Calibri" w:eastAsia="Times New Roman" w:hAnsi="Calibri" w:cs="Calibri"/>
+                <w:lang w:eastAsia="it-IT"/>
+              </w:rPr>
+              <w:t>12</w:t>
+            </w:r>
+          </w:p>
+        </w:tc>
+        <w:tc>
+          <w:tcPr>
+            <w:tcW w:w="5550" w:type="dxa"/>
+            <w:tcBorders>
+              <w:top w:val="single" w:sz="4" w:space="0" w:color="auto"/>
+              <w:left w:val="single" w:sz="4" w:space="0" w:color="auto"/>
+              <w:bottom w:val="single" w:sz="4" w:space="0" w:color="auto"/>
+              <w:right w:val="single" w:sz="4" w:space="0" w:color="auto"/>
+            </w:tcBorders>
+            <w:shd w:val="clear" w:color="auto" w:fill="auto"/>
+          </w:tcPr>
+          <w:p>
+            <w:pPr>
+              <w:spacing w:after="0" w:line="240" w:lineRule="auto"/>
+              <w:textAlignment w:val="baseline"/>
+              <w:rPr>
+                <w:rFonts w:ascii="Calibri" w:eastAsia="Times New Roman" w:hAnsi="Calibri" w:cs="Calibri"/>
+                <w:lang w:eastAsia="it-IT"/>
+              </w:rPr>
+            </w:pPr>
+            <w:r>
+              <w:rPr>
+                <w:rFonts w:ascii="Calibri" w:eastAsia="Times New Roman" w:hAnsi="Calibri" w:cs="Calibri"/>
+                <w:lang w:eastAsia="it-IT"/>
+              </w:rPr>
+              <w:t xml:space="preserve">La babysitter </w:t>
+            </w:r>
+            <w:r>
+              <w:rPr>
+                <w:rFonts w:ascii="Calibri" w:eastAsia="Times New Roman" w:hAnsi="Calibri" w:cs="Calibri"/>
+                <w:lang w:eastAsia="it-IT"/>
+              </w:rPr>
+              <w:t>può eliminare</w:t>
+            </w:r>
+            <w:r>
+              <w:rPr>
+                <w:rFonts w:ascii="Calibri" w:eastAsia="Times New Roman" w:hAnsi="Calibri" w:cs="Calibri"/>
+                <w:lang w:eastAsia="it-IT"/>
+              </w:rPr>
+              <w:t xml:space="preserve"> gli interventi</w:t>
+            </w:r>
+            <w:r>
+              <w:rPr>
+                <w:rFonts w:ascii="Calibri" w:eastAsia="Times New Roman" w:hAnsi="Calibri" w:cs="Calibri"/>
+                <w:lang w:eastAsia="it-IT"/>
+              </w:rPr>
+              <w:t xml:space="preserve"> di</w:t>
+            </w:r>
+            <w:r>
+              <w:rPr>
+                <w:rFonts w:ascii="Calibri" w:eastAsia="Times New Roman" w:hAnsi="Calibri" w:cs="Calibri"/>
+                <w:lang w:eastAsia="it-IT"/>
+              </w:rPr>
+              <w:t xml:space="preserve"> una data</w:t>
+            </w:r>
+          </w:p>
+        </w:tc>
+        <w:tc>
+          <w:tcPr>
+            <w:tcW w:w="1545" w:type="dxa"/>
+            <w:tcBorders>
+              <w:top w:val="single" w:sz="4" w:space="0" w:color="auto"/>
+              <w:left w:val="single" w:sz="4" w:space="0" w:color="auto"/>
+              <w:bottom w:val="single" w:sz="4" w:space="0" w:color="auto"/>
+              <w:right w:val="single" w:sz="4" w:space="0" w:color="auto"/>
+            </w:tcBorders>
+            <w:shd w:val="clear" w:color="auto" w:fill="auto"/>
+          </w:tcPr>
+          <w:p>
+            <w:pPr>
+              <w:spacing w:after="0" w:line="240" w:lineRule="auto"/>
+              <w:textAlignment w:val="baseline"/>
+              <w:rPr>
+                <w:rFonts w:ascii="Calibri" w:eastAsia="Times New Roman" w:hAnsi="Calibri" w:cs="Calibri"/>
+                <w:lang w:eastAsia="it-IT"/>
+              </w:rPr>
+            </w:pPr>
+            <w:r>
+              <w:rPr>
+                <w:rFonts w:ascii="Calibri" w:eastAsia="Times New Roman" w:hAnsi="Calibri" w:cs="Calibri"/>
+                <w:lang w:eastAsia="it-IT"/>
+              </w:rPr>
+              <w:t>Funzionale </w:t>
+            </w:r>
+          </w:p>
+        </w:tc>
+        <w:tc>
+          <w:tcPr>
+            <w:tcW w:w="990" w:type="dxa"/>
+            <w:tcBorders>
+              <w:top w:val="single" w:sz="4" w:space="0" w:color="auto"/>
+              <w:left w:val="single" w:sz="4" w:space="0" w:color="auto"/>
+              <w:bottom w:val="single" w:sz="4" w:space="0" w:color="auto"/>
+              <w:right w:val="single" w:sz="4" w:space="0" w:color="auto"/>
+            </w:tcBorders>
+            <w:shd w:val="clear" w:color="auto" w:fill="auto"/>
+          </w:tcPr>
+          <w:p>
+            <w:pPr>
+              <w:spacing w:after="0" w:line="240" w:lineRule="auto"/>
+              <w:textAlignment w:val="baseline"/>
+              <w:rPr>
+                <w:rFonts w:ascii="Calibri" w:eastAsia="Times New Roman" w:hAnsi="Calibri" w:cs="Calibri"/>
                 <w:lang w:eastAsia="it-IT"/>
               </w:rPr>
             </w:pPr>

</xml_diff>

<commit_message>
Modificato il Javadoc, corretti i diagrammi e le tabelle Excel.
</commit_message>
<xml_diff>
--- a/Babysitter/DOCUMENTAZIONE/Elenco dei requisiti  - Babysitter - Claudio Pasinelli.docx
+++ b/Babysitter/DOCUMENTAZIONE/Elenco dei requisiti  - Babysitter - Claudio Pasinelli.docx
@@ -328,20 +328,21 @@
           <w:p>
             <w:pPr>
               <w:spacing w:after="0" w:line="240" w:lineRule="auto"/>
-              <w:textAlignment w:val="baseline"/>
-              <w:rPr>
-                <w:rFonts w:ascii="Segoe UI" w:eastAsia="Times New Roman" w:hAnsi="Segoe UI" w:cs="Segoe UI"/>
-                <w:sz w:val="18"/>
-                <w:szCs w:val="18"/>
-                <w:lang w:eastAsia="it-IT"/>
-              </w:rPr>
-            </w:pPr>
-            <w:r>
-              <w:rPr>
-                <w:rFonts w:ascii="Calibri" w:eastAsia="Times New Roman" w:hAnsi="Calibri" w:cs="Calibri"/>
-                <w:lang w:eastAsia="it-IT"/>
-              </w:rPr>
-              <w:t>Funzionale </w:t>
+              <w:jc w:val="center"/>
+              <w:textAlignment w:val="baseline"/>
+              <w:rPr>
+                <w:rFonts w:ascii="Segoe UI" w:eastAsia="Times New Roman" w:hAnsi="Segoe UI" w:cs="Segoe UI"/>
+                <w:sz w:val="18"/>
+                <w:szCs w:val="18"/>
+                <w:lang w:eastAsia="it-IT"/>
+              </w:rPr>
+            </w:pPr>
+            <w:r>
+              <w:rPr>
+                <w:rFonts w:ascii="Calibri" w:eastAsia="Times New Roman" w:hAnsi="Calibri" w:cs="Calibri"/>
+                <w:lang w:eastAsia="it-IT"/>
+              </w:rPr>
+              <w:t>Funzionale</w:t>
             </w:r>
           </w:p>
         </w:tc>
@@ -360,20 +361,21 @@
           <w:p>
             <w:pPr>
               <w:spacing w:after="0" w:line="240" w:lineRule="auto"/>
-              <w:textAlignment w:val="baseline"/>
-              <w:rPr>
-                <w:rFonts w:ascii="Segoe UI" w:eastAsia="Times New Roman" w:hAnsi="Segoe UI" w:cs="Segoe UI"/>
-                <w:sz w:val="18"/>
-                <w:szCs w:val="18"/>
-                <w:lang w:eastAsia="it-IT"/>
-              </w:rPr>
-            </w:pPr>
-            <w:r>
-              <w:rPr>
-                <w:rFonts w:ascii="Calibri" w:eastAsia="Times New Roman" w:hAnsi="Calibri" w:cs="Calibri"/>
-                <w:lang w:eastAsia="it-IT"/>
-              </w:rPr>
-              <w:t>Must </w:t>
+              <w:jc w:val="center"/>
+              <w:textAlignment w:val="baseline"/>
+              <w:rPr>
+                <w:rFonts w:ascii="Segoe UI" w:eastAsia="Times New Roman" w:hAnsi="Segoe UI" w:cs="Segoe UI"/>
+                <w:sz w:val="18"/>
+                <w:szCs w:val="18"/>
+                <w:lang w:eastAsia="it-IT"/>
+              </w:rPr>
+            </w:pPr>
+            <w:r>
+              <w:rPr>
+                <w:rFonts w:ascii="Calibri" w:eastAsia="Times New Roman" w:hAnsi="Calibri" w:cs="Calibri"/>
+                <w:lang w:eastAsia="it-IT"/>
+              </w:rPr>
+              <w:t>Must</w:t>
             </w:r>
           </w:p>
         </w:tc>
@@ -462,20 +464,21 @@
           <w:p>
             <w:pPr>
               <w:spacing w:after="0" w:line="240" w:lineRule="auto"/>
-              <w:textAlignment w:val="baseline"/>
-              <w:rPr>
-                <w:rFonts w:ascii="Segoe UI" w:eastAsia="Times New Roman" w:hAnsi="Segoe UI" w:cs="Segoe UI"/>
-                <w:sz w:val="18"/>
-                <w:szCs w:val="18"/>
-                <w:lang w:eastAsia="it-IT"/>
-              </w:rPr>
-            </w:pPr>
-            <w:r>
-              <w:rPr>
-                <w:rFonts w:ascii="Calibri" w:eastAsia="Times New Roman" w:hAnsi="Calibri" w:cs="Calibri"/>
-                <w:lang w:eastAsia="it-IT"/>
-              </w:rPr>
-              <w:t>Funzionale </w:t>
+              <w:jc w:val="center"/>
+              <w:textAlignment w:val="baseline"/>
+              <w:rPr>
+                <w:rFonts w:ascii="Segoe UI" w:eastAsia="Times New Roman" w:hAnsi="Segoe UI" w:cs="Segoe UI"/>
+                <w:sz w:val="18"/>
+                <w:szCs w:val="18"/>
+                <w:lang w:eastAsia="it-IT"/>
+              </w:rPr>
+            </w:pPr>
+            <w:r>
+              <w:rPr>
+                <w:rFonts w:ascii="Calibri" w:eastAsia="Times New Roman" w:hAnsi="Calibri" w:cs="Calibri"/>
+                <w:lang w:eastAsia="it-IT"/>
+              </w:rPr>
+              <w:t>Funzionale</w:t>
             </w:r>
           </w:p>
         </w:tc>
@@ -494,20 +497,21 @@
           <w:p>
             <w:pPr>
               <w:spacing w:after="0" w:line="240" w:lineRule="auto"/>
-              <w:textAlignment w:val="baseline"/>
-              <w:rPr>
-                <w:rFonts w:ascii="Segoe UI" w:eastAsia="Times New Roman" w:hAnsi="Segoe UI" w:cs="Segoe UI"/>
-                <w:sz w:val="18"/>
-                <w:szCs w:val="18"/>
-                <w:lang w:eastAsia="it-IT"/>
-              </w:rPr>
-            </w:pPr>
-            <w:r>
-              <w:rPr>
-                <w:rFonts w:ascii="Calibri" w:eastAsia="Times New Roman" w:hAnsi="Calibri" w:cs="Calibri"/>
-                <w:lang w:eastAsia="it-IT"/>
-              </w:rPr>
-              <w:t>Must </w:t>
+              <w:jc w:val="center"/>
+              <w:textAlignment w:val="baseline"/>
+              <w:rPr>
+                <w:rFonts w:ascii="Segoe UI" w:eastAsia="Times New Roman" w:hAnsi="Segoe UI" w:cs="Segoe UI"/>
+                <w:sz w:val="18"/>
+                <w:szCs w:val="18"/>
+                <w:lang w:eastAsia="it-IT"/>
+              </w:rPr>
+            </w:pPr>
+            <w:r>
+              <w:rPr>
+                <w:rFonts w:ascii="Calibri" w:eastAsia="Times New Roman" w:hAnsi="Calibri" w:cs="Calibri"/>
+                <w:lang w:eastAsia="it-IT"/>
+              </w:rPr>
+              <w:t>Must</w:t>
             </w:r>
           </w:p>
         </w:tc>
@@ -596,20 +600,21 @@
           <w:p>
             <w:pPr>
               <w:spacing w:after="0" w:line="240" w:lineRule="auto"/>
-              <w:textAlignment w:val="baseline"/>
-              <w:rPr>
-                <w:rFonts w:ascii="Segoe UI" w:eastAsia="Times New Roman" w:hAnsi="Segoe UI" w:cs="Segoe UI"/>
-                <w:sz w:val="18"/>
-                <w:szCs w:val="18"/>
-                <w:lang w:eastAsia="it-IT"/>
-              </w:rPr>
-            </w:pPr>
-            <w:r>
-              <w:rPr>
-                <w:rFonts w:ascii="Calibri" w:eastAsia="Times New Roman" w:hAnsi="Calibri" w:cs="Calibri"/>
-                <w:lang w:eastAsia="it-IT"/>
-              </w:rPr>
-              <w:t>Funzionale </w:t>
+              <w:jc w:val="center"/>
+              <w:textAlignment w:val="baseline"/>
+              <w:rPr>
+                <w:rFonts w:ascii="Segoe UI" w:eastAsia="Times New Roman" w:hAnsi="Segoe UI" w:cs="Segoe UI"/>
+                <w:sz w:val="18"/>
+                <w:szCs w:val="18"/>
+                <w:lang w:eastAsia="it-IT"/>
+              </w:rPr>
+            </w:pPr>
+            <w:r>
+              <w:rPr>
+                <w:rFonts w:ascii="Calibri" w:eastAsia="Times New Roman" w:hAnsi="Calibri" w:cs="Calibri"/>
+                <w:lang w:eastAsia="it-IT"/>
+              </w:rPr>
+              <w:t>Funzionale</w:t>
             </w:r>
           </w:p>
         </w:tc>
@@ -628,20 +633,21 @@
           <w:p>
             <w:pPr>
               <w:spacing w:after="0" w:line="240" w:lineRule="auto"/>
-              <w:textAlignment w:val="baseline"/>
-              <w:rPr>
-                <w:rFonts w:ascii="Segoe UI" w:eastAsia="Times New Roman" w:hAnsi="Segoe UI" w:cs="Segoe UI"/>
-                <w:sz w:val="18"/>
-                <w:szCs w:val="18"/>
-                <w:lang w:eastAsia="it-IT"/>
-              </w:rPr>
-            </w:pPr>
-            <w:r>
-              <w:rPr>
-                <w:rFonts w:ascii="Calibri" w:eastAsia="Times New Roman" w:hAnsi="Calibri" w:cs="Calibri"/>
-                <w:lang w:eastAsia="it-IT"/>
-              </w:rPr>
-              <w:t>Must </w:t>
+              <w:jc w:val="center"/>
+              <w:textAlignment w:val="baseline"/>
+              <w:rPr>
+                <w:rFonts w:ascii="Segoe UI" w:eastAsia="Times New Roman" w:hAnsi="Segoe UI" w:cs="Segoe UI"/>
+                <w:sz w:val="18"/>
+                <w:szCs w:val="18"/>
+                <w:lang w:eastAsia="it-IT"/>
+              </w:rPr>
+            </w:pPr>
+            <w:r>
+              <w:rPr>
+                <w:rFonts w:ascii="Calibri" w:eastAsia="Times New Roman" w:hAnsi="Calibri" w:cs="Calibri"/>
+                <w:lang w:eastAsia="it-IT"/>
+              </w:rPr>
+              <w:t>Must</w:t>
             </w:r>
           </w:p>
         </w:tc>
@@ -737,20 +743,21 @@
           <w:p>
             <w:pPr>
               <w:spacing w:after="0" w:line="240" w:lineRule="auto"/>
-              <w:textAlignment w:val="baseline"/>
-              <w:rPr>
-                <w:rFonts w:ascii="Segoe UI" w:eastAsia="Times New Roman" w:hAnsi="Segoe UI" w:cs="Segoe UI"/>
-                <w:sz w:val="18"/>
-                <w:szCs w:val="18"/>
-                <w:lang w:eastAsia="it-IT"/>
-              </w:rPr>
-            </w:pPr>
-            <w:r>
-              <w:rPr>
-                <w:rFonts w:ascii="Calibri" w:eastAsia="Times New Roman" w:hAnsi="Calibri" w:cs="Calibri"/>
-                <w:lang w:eastAsia="it-IT"/>
-              </w:rPr>
-              <w:t>Funzionale </w:t>
+              <w:jc w:val="center"/>
+              <w:textAlignment w:val="baseline"/>
+              <w:rPr>
+                <w:rFonts w:ascii="Segoe UI" w:eastAsia="Times New Roman" w:hAnsi="Segoe UI" w:cs="Segoe UI"/>
+                <w:sz w:val="18"/>
+                <w:szCs w:val="18"/>
+                <w:lang w:eastAsia="it-IT"/>
+              </w:rPr>
+            </w:pPr>
+            <w:r>
+              <w:rPr>
+                <w:rFonts w:ascii="Calibri" w:eastAsia="Times New Roman" w:hAnsi="Calibri" w:cs="Calibri"/>
+                <w:lang w:eastAsia="it-IT"/>
+              </w:rPr>
+              <w:t>Funzionale</w:t>
             </w:r>
           </w:p>
         </w:tc>
@@ -769,20 +776,21 @@
           <w:p>
             <w:pPr>
               <w:spacing w:after="0" w:line="240" w:lineRule="auto"/>
-              <w:textAlignment w:val="baseline"/>
-              <w:rPr>
-                <w:rFonts w:ascii="Segoe UI" w:eastAsia="Times New Roman" w:hAnsi="Segoe UI" w:cs="Segoe UI"/>
-                <w:sz w:val="18"/>
-                <w:szCs w:val="18"/>
-                <w:lang w:eastAsia="it-IT"/>
-              </w:rPr>
-            </w:pPr>
-            <w:r>
-              <w:rPr>
-                <w:rFonts w:ascii="Calibri" w:eastAsia="Times New Roman" w:hAnsi="Calibri" w:cs="Calibri"/>
-                <w:lang w:eastAsia="it-IT"/>
-              </w:rPr>
-              <w:t>Must </w:t>
+              <w:jc w:val="center"/>
+              <w:textAlignment w:val="baseline"/>
+              <w:rPr>
+                <w:rFonts w:ascii="Segoe UI" w:eastAsia="Times New Roman" w:hAnsi="Segoe UI" w:cs="Segoe UI"/>
+                <w:sz w:val="18"/>
+                <w:szCs w:val="18"/>
+                <w:lang w:eastAsia="it-IT"/>
+              </w:rPr>
+            </w:pPr>
+            <w:r>
+              <w:rPr>
+                <w:rFonts w:ascii="Calibri" w:eastAsia="Times New Roman" w:hAnsi="Calibri" w:cs="Calibri"/>
+                <w:lang w:eastAsia="it-IT"/>
+              </w:rPr>
+              <w:t>Must</w:t>
             </w:r>
           </w:p>
         </w:tc>
@@ -871,20 +879,21 @@
           <w:p>
             <w:pPr>
               <w:spacing w:after="0" w:line="240" w:lineRule="auto"/>
-              <w:textAlignment w:val="baseline"/>
-              <w:rPr>
-                <w:rFonts w:ascii="Segoe UI" w:eastAsia="Times New Roman" w:hAnsi="Segoe UI" w:cs="Segoe UI"/>
-                <w:sz w:val="18"/>
-                <w:szCs w:val="18"/>
-                <w:lang w:eastAsia="it-IT"/>
-              </w:rPr>
-            </w:pPr>
-            <w:r>
-              <w:rPr>
-                <w:rFonts w:ascii="Calibri" w:eastAsia="Times New Roman" w:hAnsi="Calibri" w:cs="Calibri"/>
-                <w:lang w:eastAsia="it-IT"/>
-              </w:rPr>
-              <w:t>Funzionale </w:t>
+              <w:jc w:val="center"/>
+              <w:textAlignment w:val="baseline"/>
+              <w:rPr>
+                <w:rFonts w:ascii="Segoe UI" w:eastAsia="Times New Roman" w:hAnsi="Segoe UI" w:cs="Segoe UI"/>
+                <w:sz w:val="18"/>
+                <w:szCs w:val="18"/>
+                <w:lang w:eastAsia="it-IT"/>
+              </w:rPr>
+            </w:pPr>
+            <w:r>
+              <w:rPr>
+                <w:rFonts w:ascii="Calibri" w:eastAsia="Times New Roman" w:hAnsi="Calibri" w:cs="Calibri"/>
+                <w:lang w:eastAsia="it-IT"/>
+              </w:rPr>
+              <w:t>Funzionale</w:t>
             </w:r>
           </w:p>
         </w:tc>
@@ -903,20 +912,21 @@
           <w:p>
             <w:pPr>
               <w:spacing w:after="0" w:line="240" w:lineRule="auto"/>
-              <w:textAlignment w:val="baseline"/>
-              <w:rPr>
-                <w:rFonts w:ascii="Segoe UI" w:eastAsia="Times New Roman" w:hAnsi="Segoe UI" w:cs="Segoe UI"/>
-                <w:sz w:val="18"/>
-                <w:szCs w:val="18"/>
-                <w:lang w:eastAsia="it-IT"/>
-              </w:rPr>
-            </w:pPr>
-            <w:r>
-              <w:rPr>
-                <w:rFonts w:ascii="Calibri" w:eastAsia="Times New Roman" w:hAnsi="Calibri" w:cs="Calibri"/>
-                <w:lang w:eastAsia="it-IT"/>
-              </w:rPr>
-              <w:t>Must </w:t>
+              <w:jc w:val="center"/>
+              <w:textAlignment w:val="baseline"/>
+              <w:rPr>
+                <w:rFonts w:ascii="Segoe UI" w:eastAsia="Times New Roman" w:hAnsi="Segoe UI" w:cs="Segoe UI"/>
+                <w:sz w:val="18"/>
+                <w:szCs w:val="18"/>
+                <w:lang w:eastAsia="it-IT"/>
+              </w:rPr>
+            </w:pPr>
+            <w:r>
+              <w:rPr>
+                <w:rFonts w:ascii="Calibri" w:eastAsia="Times New Roman" w:hAnsi="Calibri" w:cs="Calibri"/>
+                <w:lang w:eastAsia="it-IT"/>
+              </w:rPr>
+              <w:t>Must</w:t>
             </w:r>
           </w:p>
         </w:tc>
@@ -1005,20 +1015,21 @@
           <w:p>
             <w:pPr>
               <w:spacing w:after="0" w:line="240" w:lineRule="auto"/>
-              <w:textAlignment w:val="baseline"/>
-              <w:rPr>
-                <w:rFonts w:ascii="Segoe UI" w:eastAsia="Times New Roman" w:hAnsi="Segoe UI" w:cs="Segoe UI"/>
-                <w:sz w:val="18"/>
-                <w:szCs w:val="18"/>
-                <w:lang w:eastAsia="it-IT"/>
-              </w:rPr>
-            </w:pPr>
-            <w:r>
-              <w:rPr>
-                <w:rFonts w:ascii="Calibri" w:eastAsia="Times New Roman" w:hAnsi="Calibri" w:cs="Calibri"/>
-                <w:lang w:eastAsia="it-IT"/>
-              </w:rPr>
-              <w:t>Funzionale </w:t>
+              <w:jc w:val="center"/>
+              <w:textAlignment w:val="baseline"/>
+              <w:rPr>
+                <w:rFonts w:ascii="Segoe UI" w:eastAsia="Times New Roman" w:hAnsi="Segoe UI" w:cs="Segoe UI"/>
+                <w:sz w:val="18"/>
+                <w:szCs w:val="18"/>
+                <w:lang w:eastAsia="it-IT"/>
+              </w:rPr>
+            </w:pPr>
+            <w:r>
+              <w:rPr>
+                <w:rFonts w:ascii="Calibri" w:eastAsia="Times New Roman" w:hAnsi="Calibri" w:cs="Calibri"/>
+                <w:lang w:eastAsia="it-IT"/>
+              </w:rPr>
+              <w:t>Funzionale</w:t>
             </w:r>
           </w:p>
         </w:tc>
@@ -1037,20 +1048,21 @@
           <w:p>
             <w:pPr>
               <w:spacing w:after="0" w:line="240" w:lineRule="auto"/>
-              <w:textAlignment w:val="baseline"/>
-              <w:rPr>
-                <w:rFonts w:ascii="Segoe UI" w:eastAsia="Times New Roman" w:hAnsi="Segoe UI" w:cs="Segoe UI"/>
-                <w:sz w:val="18"/>
-                <w:szCs w:val="18"/>
-                <w:lang w:eastAsia="it-IT"/>
-              </w:rPr>
-            </w:pPr>
-            <w:r>
-              <w:rPr>
-                <w:rFonts w:ascii="Calibri" w:eastAsia="Times New Roman" w:hAnsi="Calibri" w:cs="Calibri"/>
-                <w:lang w:eastAsia="it-IT"/>
-              </w:rPr>
-              <w:t>Must </w:t>
+              <w:jc w:val="center"/>
+              <w:textAlignment w:val="baseline"/>
+              <w:rPr>
+                <w:rFonts w:ascii="Segoe UI" w:eastAsia="Times New Roman" w:hAnsi="Segoe UI" w:cs="Segoe UI"/>
+                <w:sz w:val="18"/>
+                <w:szCs w:val="18"/>
+                <w:lang w:eastAsia="it-IT"/>
+              </w:rPr>
+            </w:pPr>
+            <w:r>
+              <w:rPr>
+                <w:rFonts w:ascii="Calibri" w:eastAsia="Times New Roman" w:hAnsi="Calibri" w:cs="Calibri"/>
+                <w:lang w:eastAsia="it-IT"/>
+              </w:rPr>
+              <w:t>Must</w:t>
             </w:r>
           </w:p>
         </w:tc>
@@ -1122,6 +1134,13 @@
               </w:rPr>
               <w:t>La babysitter può salvare gli interventi inseriti e le loro modifiche</w:t>
             </w:r>
+            <w:r>
+              <w:rPr>
+                <w:rFonts w:ascii="Calibri" w:eastAsia="Times New Roman" w:hAnsi="Calibri" w:cs="Calibri"/>
+                <w:lang w:eastAsia="it-IT"/>
+              </w:rPr>
+              <w:t xml:space="preserve"> su un file binario</w:t>
+            </w:r>
           </w:p>
         </w:tc>
         <w:tc>
@@ -1139,20 +1158,21 @@
           <w:p>
             <w:pPr>
               <w:spacing w:after="0" w:line="240" w:lineRule="auto"/>
-              <w:textAlignment w:val="baseline"/>
-              <w:rPr>
-                <w:rFonts w:ascii="Segoe UI" w:eastAsia="Times New Roman" w:hAnsi="Segoe UI" w:cs="Segoe UI"/>
-                <w:sz w:val="18"/>
-                <w:szCs w:val="18"/>
-                <w:lang w:eastAsia="it-IT"/>
-              </w:rPr>
-            </w:pPr>
-            <w:r>
-              <w:rPr>
-                <w:rFonts w:ascii="Calibri" w:eastAsia="Times New Roman" w:hAnsi="Calibri" w:cs="Calibri"/>
-                <w:lang w:eastAsia="it-IT"/>
-              </w:rPr>
-              <w:t>Funzionale </w:t>
+              <w:jc w:val="center"/>
+              <w:textAlignment w:val="baseline"/>
+              <w:rPr>
+                <w:rFonts w:ascii="Segoe UI" w:eastAsia="Times New Roman" w:hAnsi="Segoe UI" w:cs="Segoe UI"/>
+                <w:sz w:val="18"/>
+                <w:szCs w:val="18"/>
+                <w:lang w:eastAsia="it-IT"/>
+              </w:rPr>
+            </w:pPr>
+            <w:r>
+              <w:rPr>
+                <w:rFonts w:ascii="Calibri" w:eastAsia="Times New Roman" w:hAnsi="Calibri" w:cs="Calibri"/>
+                <w:lang w:eastAsia="it-IT"/>
+              </w:rPr>
+              <w:t>Funzionale</w:t>
             </w:r>
           </w:p>
         </w:tc>
@@ -1171,20 +1191,21 @@
           <w:p>
             <w:pPr>
               <w:spacing w:after="0" w:line="240" w:lineRule="auto"/>
-              <w:textAlignment w:val="baseline"/>
-              <w:rPr>
-                <w:rFonts w:ascii="Segoe UI" w:eastAsia="Times New Roman" w:hAnsi="Segoe UI" w:cs="Segoe UI"/>
-                <w:sz w:val="18"/>
-                <w:szCs w:val="18"/>
-                <w:lang w:eastAsia="it-IT"/>
-              </w:rPr>
-            </w:pPr>
-            <w:r>
-              <w:rPr>
-                <w:rFonts w:ascii="Calibri" w:eastAsia="Times New Roman" w:hAnsi="Calibri" w:cs="Calibri"/>
-                <w:lang w:eastAsia="it-IT"/>
-              </w:rPr>
-              <w:t>Must </w:t>
+              <w:jc w:val="center"/>
+              <w:textAlignment w:val="baseline"/>
+              <w:rPr>
+                <w:rFonts w:ascii="Segoe UI" w:eastAsia="Times New Roman" w:hAnsi="Segoe UI" w:cs="Segoe UI"/>
+                <w:sz w:val="18"/>
+                <w:szCs w:val="18"/>
+                <w:lang w:eastAsia="it-IT"/>
+              </w:rPr>
+            </w:pPr>
+            <w:r>
+              <w:rPr>
+                <w:rFonts w:ascii="Calibri" w:eastAsia="Times New Roman" w:hAnsi="Calibri" w:cs="Calibri"/>
+                <w:lang w:eastAsia="it-IT"/>
+              </w:rPr>
+              <w:t>Must</w:t>
             </w:r>
           </w:p>
         </w:tc>
@@ -1199,21 +1220,18 @@
             <w:tcBorders>
               <w:top w:val="nil"/>
               <w:left w:val="single" w:sz="6" w:space="0" w:color="auto"/>
-              <w:bottom w:val="single" w:sz="4" w:space="0" w:color="auto"/>
-              <w:right w:val="single" w:sz="6" w:space="0" w:color="auto"/>
-            </w:tcBorders>
-            <w:shd w:val="clear" w:color="auto" w:fill="auto"/>
-            <w:hideMark/>
-          </w:tcPr>
-          <w:p>
-            <w:pPr>
-              <w:spacing w:after="0" w:line="240" w:lineRule="auto"/>
-              <w:jc w:val="center"/>
-              <w:textAlignment w:val="baseline"/>
-              <w:rPr>
-                <w:rFonts w:ascii="Segoe UI" w:eastAsia="Times New Roman" w:hAnsi="Segoe UI" w:cs="Segoe UI"/>
-                <w:sz w:val="18"/>
-                <w:szCs w:val="18"/>
+              <w:bottom w:val="single" w:sz="6" w:space="0" w:color="auto"/>
+              <w:right w:val="single" w:sz="6" w:space="0" w:color="auto"/>
+            </w:tcBorders>
+            <w:shd w:val="clear" w:color="auto" w:fill="auto"/>
+          </w:tcPr>
+          <w:p>
+            <w:pPr>
+              <w:spacing w:after="0" w:line="240" w:lineRule="auto"/>
+              <w:jc w:val="center"/>
+              <w:textAlignment w:val="baseline"/>
+              <w:rPr>
+                <w:rFonts w:ascii="Calibri" w:eastAsia="Times New Roman" w:hAnsi="Calibri" w:cs="Calibri"/>
                 <w:lang w:eastAsia="it-IT"/>
               </w:rPr>
             </w:pPr>
@@ -1232,20 +1250,17 @@
             <w:tcBorders>
               <w:top w:val="nil"/>
               <w:left w:val="nil"/>
-              <w:bottom w:val="single" w:sz="4" w:space="0" w:color="auto"/>
-              <w:right w:val="single" w:sz="6" w:space="0" w:color="auto"/>
-            </w:tcBorders>
-            <w:shd w:val="clear" w:color="auto" w:fill="auto"/>
-            <w:hideMark/>
-          </w:tcPr>
-          <w:p>
-            <w:pPr>
-              <w:spacing w:after="0" w:line="240" w:lineRule="auto"/>
-              <w:textAlignment w:val="baseline"/>
-              <w:rPr>
-                <w:rFonts w:ascii="Segoe UI" w:eastAsia="Times New Roman" w:hAnsi="Segoe UI" w:cs="Segoe UI"/>
-                <w:sz w:val="18"/>
-                <w:szCs w:val="18"/>
+              <w:bottom w:val="single" w:sz="6" w:space="0" w:color="auto"/>
+              <w:right w:val="single" w:sz="6" w:space="0" w:color="auto"/>
+            </w:tcBorders>
+            <w:shd w:val="clear" w:color="auto" w:fill="auto"/>
+          </w:tcPr>
+          <w:p>
+            <w:pPr>
+              <w:spacing w:after="0" w:line="240" w:lineRule="auto"/>
+              <w:textAlignment w:val="baseline"/>
+              <w:rPr>
+                <w:rFonts w:ascii="Calibri" w:eastAsia="Times New Roman" w:hAnsi="Calibri" w:cs="Calibri"/>
                 <w:lang w:eastAsia="it-IT"/>
               </w:rPr>
             </w:pPr>
@@ -1270,14 +1285,7 @@
                 <w:rFonts w:ascii="Calibri" w:eastAsia="Times New Roman" w:hAnsi="Calibri" w:cs="Calibri"/>
                 <w:lang w:eastAsia="it-IT"/>
               </w:rPr>
-              <w:t xml:space="preserve">, all’avvio, carica </w:t>
-            </w:r>
-            <w:r>
-              <w:rPr>
-                <w:rFonts w:ascii="Calibri" w:eastAsia="Times New Roman" w:hAnsi="Calibri" w:cs="Calibri"/>
-                <w:lang w:eastAsia="it-IT"/>
-              </w:rPr>
-              <w:t>i dati salvati dal file</w:t>
+              <w:t>, all’avvio, carica i dati salvati dal file</w:t>
             </w:r>
             <w:r>
               <w:rPr>
@@ -1294,20 +1302,18 @@
             <w:tcBorders>
               <w:top w:val="nil"/>
               <w:left w:val="nil"/>
-              <w:bottom w:val="single" w:sz="4" w:space="0" w:color="auto"/>
-              <w:right w:val="single" w:sz="6" w:space="0" w:color="auto"/>
-            </w:tcBorders>
-            <w:shd w:val="clear" w:color="auto" w:fill="auto"/>
-            <w:hideMark/>
-          </w:tcPr>
-          <w:p>
-            <w:pPr>
-              <w:spacing w:after="0" w:line="240" w:lineRule="auto"/>
-              <w:textAlignment w:val="baseline"/>
-              <w:rPr>
-                <w:rFonts w:ascii="Segoe UI" w:eastAsia="Times New Roman" w:hAnsi="Segoe UI" w:cs="Segoe UI"/>
-                <w:sz w:val="18"/>
-                <w:szCs w:val="18"/>
+              <w:bottom w:val="single" w:sz="6" w:space="0" w:color="auto"/>
+              <w:right w:val="single" w:sz="6" w:space="0" w:color="auto"/>
+            </w:tcBorders>
+            <w:shd w:val="clear" w:color="auto" w:fill="auto"/>
+          </w:tcPr>
+          <w:p>
+            <w:pPr>
+              <w:spacing w:after="0" w:line="240" w:lineRule="auto"/>
+              <w:jc w:val="center"/>
+              <w:textAlignment w:val="baseline"/>
+              <w:rPr>
+                <w:rFonts w:ascii="Calibri" w:eastAsia="Times New Roman" w:hAnsi="Calibri" w:cs="Calibri"/>
                 <w:lang w:eastAsia="it-IT"/>
               </w:rPr>
             </w:pPr>
@@ -1318,13 +1324,6 @@
               </w:rPr>
               <w:t>tecnologico</w:t>
             </w:r>
-            <w:r>
-              <w:rPr>
-                <w:rFonts w:ascii="Calibri" w:eastAsia="Times New Roman" w:hAnsi="Calibri" w:cs="Calibri"/>
-                <w:lang w:eastAsia="it-IT"/>
-              </w:rPr>
-              <w:t> </w:t>
-            </w:r>
           </w:p>
         </w:tc>
         <w:tc>
@@ -1333,29 +1332,27 @@
             <w:tcBorders>
               <w:top w:val="nil"/>
               <w:left w:val="nil"/>
-              <w:bottom w:val="single" w:sz="4" w:space="0" w:color="auto"/>
-              <w:right w:val="single" w:sz="6" w:space="0" w:color="auto"/>
-            </w:tcBorders>
-            <w:shd w:val="clear" w:color="auto" w:fill="auto"/>
-            <w:hideMark/>
-          </w:tcPr>
-          <w:p>
-            <w:pPr>
-              <w:spacing w:after="0" w:line="240" w:lineRule="auto"/>
-              <w:textAlignment w:val="baseline"/>
-              <w:rPr>
-                <w:rFonts w:ascii="Segoe UI" w:eastAsia="Times New Roman" w:hAnsi="Segoe UI" w:cs="Segoe UI"/>
-                <w:sz w:val="18"/>
-                <w:szCs w:val="18"/>
-                <w:lang w:eastAsia="it-IT"/>
-              </w:rPr>
-            </w:pPr>
-            <w:r>
-              <w:rPr>
-                <w:rFonts w:ascii="Calibri" w:eastAsia="Times New Roman" w:hAnsi="Calibri" w:cs="Calibri"/>
-                <w:lang w:eastAsia="it-IT"/>
-              </w:rPr>
-              <w:t>Must </w:t>
+              <w:bottom w:val="single" w:sz="6" w:space="0" w:color="auto"/>
+              <w:right w:val="single" w:sz="6" w:space="0" w:color="auto"/>
+            </w:tcBorders>
+            <w:shd w:val="clear" w:color="auto" w:fill="auto"/>
+          </w:tcPr>
+          <w:p>
+            <w:pPr>
+              <w:spacing w:after="0" w:line="240" w:lineRule="auto"/>
+              <w:jc w:val="center"/>
+              <w:textAlignment w:val="baseline"/>
+              <w:rPr>
+                <w:rFonts w:ascii="Calibri" w:eastAsia="Times New Roman" w:hAnsi="Calibri" w:cs="Calibri"/>
+                <w:lang w:eastAsia="it-IT"/>
+              </w:rPr>
+            </w:pPr>
+            <w:r>
+              <w:rPr>
+                <w:rFonts w:ascii="Calibri" w:eastAsia="Times New Roman" w:hAnsi="Calibri" w:cs="Calibri"/>
+                <w:lang w:eastAsia="it-IT"/>
+              </w:rPr>
+              <w:t>Must</w:t>
             </w:r>
           </w:p>
         </w:tc>
@@ -1368,20 +1365,22 @@
           <w:tcPr>
             <w:tcW w:w="945" w:type="dxa"/>
             <w:tcBorders>
-              <w:top w:val="single" w:sz="4" w:space="0" w:color="auto"/>
-              <w:left w:val="single" w:sz="4" w:space="0" w:color="auto"/>
+              <w:top w:val="nil"/>
+              <w:left w:val="single" w:sz="6" w:space="0" w:color="auto"/>
               <w:bottom w:val="single" w:sz="4" w:space="0" w:color="auto"/>
-              <w:right w:val="single" w:sz="4" w:space="0" w:color="auto"/>
-            </w:tcBorders>
-            <w:shd w:val="clear" w:color="auto" w:fill="auto"/>
-          </w:tcPr>
-          <w:p>
-            <w:pPr>
-              <w:spacing w:after="0" w:line="240" w:lineRule="auto"/>
-              <w:jc w:val="center"/>
-              <w:textAlignment w:val="baseline"/>
-              <w:rPr>
-                <w:rFonts w:ascii="Calibri" w:eastAsia="Times New Roman" w:hAnsi="Calibri" w:cs="Calibri"/>
+              <w:right w:val="single" w:sz="6" w:space="0" w:color="auto"/>
+            </w:tcBorders>
+            <w:shd w:val="clear" w:color="auto" w:fill="auto"/>
+          </w:tcPr>
+          <w:p>
+            <w:pPr>
+              <w:spacing w:after="0" w:line="240" w:lineRule="auto"/>
+              <w:jc w:val="center"/>
+              <w:textAlignment w:val="baseline"/>
+              <w:rPr>
+                <w:rFonts w:ascii="Segoe UI" w:eastAsia="Times New Roman" w:hAnsi="Segoe UI" w:cs="Segoe UI"/>
+                <w:sz w:val="18"/>
+                <w:szCs w:val="18"/>
                 <w:lang w:eastAsia="it-IT"/>
               </w:rPr>
             </w:pPr>
@@ -1398,35 +1397,30 @@
           <w:tcPr>
             <w:tcW w:w="5550" w:type="dxa"/>
             <w:tcBorders>
-              <w:top w:val="single" w:sz="4" w:space="0" w:color="auto"/>
-              <w:left w:val="single" w:sz="4" w:space="0" w:color="auto"/>
+              <w:top w:val="nil"/>
+              <w:left w:val="nil"/>
               <w:bottom w:val="single" w:sz="4" w:space="0" w:color="auto"/>
-              <w:right w:val="single" w:sz="4" w:space="0" w:color="auto"/>
-            </w:tcBorders>
-            <w:shd w:val="clear" w:color="auto" w:fill="auto"/>
-          </w:tcPr>
-          <w:p>
-            <w:pPr>
-              <w:spacing w:after="0" w:line="240" w:lineRule="auto"/>
-              <w:textAlignment w:val="baseline"/>
-              <w:rPr>
-                <w:rFonts w:ascii="Calibri" w:eastAsia="Times New Roman" w:hAnsi="Calibri" w:cs="Calibri"/>
-                <w:lang w:eastAsia="it-IT"/>
-              </w:rPr>
-            </w:pPr>
-            <w:r>
-              <w:rPr>
-                <w:rFonts w:ascii="Calibri" w:eastAsia="Times New Roman" w:hAnsi="Calibri" w:cs="Calibri"/>
-                <w:lang w:eastAsia="it-IT"/>
-              </w:rPr>
-              <w:t>La babysitter può termina</w:t>
-            </w:r>
-            <w:r>
-              <w:rPr>
-                <w:rFonts w:ascii="Calibri" w:eastAsia="Times New Roman" w:hAnsi="Calibri" w:cs="Calibri"/>
-                <w:lang w:eastAsia="it-IT"/>
-              </w:rPr>
-              <w:t>re gli interventi antecedenti ad una data</w:t>
+              <w:right w:val="single" w:sz="6" w:space="0" w:color="auto"/>
+            </w:tcBorders>
+            <w:shd w:val="clear" w:color="auto" w:fill="auto"/>
+          </w:tcPr>
+          <w:p>
+            <w:pPr>
+              <w:spacing w:after="0" w:line="240" w:lineRule="auto"/>
+              <w:textAlignment w:val="baseline"/>
+              <w:rPr>
+                <w:rFonts w:ascii="Segoe UI" w:eastAsia="Times New Roman" w:hAnsi="Segoe UI" w:cs="Segoe UI"/>
+                <w:sz w:val="18"/>
+                <w:szCs w:val="18"/>
+                <w:lang w:eastAsia="it-IT"/>
+              </w:rPr>
+            </w:pPr>
+            <w:r>
+              <w:rPr>
+                <w:rFonts w:ascii="Calibri" w:eastAsia="Times New Roman" w:hAnsi="Calibri" w:cs="Calibri"/>
+                <w:lang w:eastAsia="it-IT"/>
+              </w:rPr>
+              <w:t>La babysitter può terminare gli interventi antecedenti ad una data</w:t>
             </w:r>
           </w:p>
         </w:tc>
@@ -1434,28 +1428,31 @@
           <w:tcPr>
             <w:tcW w:w="1545" w:type="dxa"/>
             <w:tcBorders>
-              <w:top w:val="single" w:sz="4" w:space="0" w:color="auto"/>
-              <w:left w:val="single" w:sz="4" w:space="0" w:color="auto"/>
+              <w:top w:val="nil"/>
+              <w:left w:val="nil"/>
               <w:bottom w:val="single" w:sz="4" w:space="0" w:color="auto"/>
-              <w:right w:val="single" w:sz="4" w:space="0" w:color="auto"/>
-            </w:tcBorders>
-            <w:shd w:val="clear" w:color="auto" w:fill="auto"/>
-          </w:tcPr>
-          <w:p>
-            <w:pPr>
-              <w:spacing w:after="0" w:line="240" w:lineRule="auto"/>
-              <w:textAlignment w:val="baseline"/>
-              <w:rPr>
-                <w:rFonts w:ascii="Calibri" w:eastAsia="Times New Roman" w:hAnsi="Calibri" w:cs="Calibri"/>
-                <w:lang w:eastAsia="it-IT"/>
-              </w:rPr>
-            </w:pPr>
-            <w:r>
-              <w:rPr>
-                <w:rFonts w:ascii="Calibri" w:eastAsia="Times New Roman" w:hAnsi="Calibri" w:cs="Calibri"/>
-                <w:lang w:eastAsia="it-IT"/>
-              </w:rPr>
-              <w:t>Funzionale </w:t>
+              <w:right w:val="single" w:sz="6" w:space="0" w:color="auto"/>
+            </w:tcBorders>
+            <w:shd w:val="clear" w:color="auto" w:fill="auto"/>
+          </w:tcPr>
+          <w:p>
+            <w:pPr>
+              <w:spacing w:after="0" w:line="240" w:lineRule="auto"/>
+              <w:jc w:val="center"/>
+              <w:textAlignment w:val="baseline"/>
+              <w:rPr>
+                <w:rFonts w:ascii="Segoe UI" w:eastAsia="Times New Roman" w:hAnsi="Segoe UI" w:cs="Segoe UI"/>
+                <w:sz w:val="18"/>
+                <w:szCs w:val="18"/>
+                <w:lang w:eastAsia="it-IT"/>
+              </w:rPr>
+            </w:pPr>
+            <w:r>
+              <w:rPr>
+                <w:rFonts w:ascii="Calibri" w:eastAsia="Times New Roman" w:hAnsi="Calibri" w:cs="Calibri"/>
+                <w:lang w:eastAsia="it-IT"/>
+              </w:rPr>
+              <w:t>Funzionale</w:t>
             </w:r>
           </w:p>
         </w:tc>
@@ -1463,28 +1460,31 @@
           <w:tcPr>
             <w:tcW w:w="990" w:type="dxa"/>
             <w:tcBorders>
-              <w:top w:val="single" w:sz="4" w:space="0" w:color="auto"/>
-              <w:left w:val="single" w:sz="4" w:space="0" w:color="auto"/>
+              <w:top w:val="nil"/>
+              <w:left w:val="nil"/>
               <w:bottom w:val="single" w:sz="4" w:space="0" w:color="auto"/>
-              <w:right w:val="single" w:sz="4" w:space="0" w:color="auto"/>
-            </w:tcBorders>
-            <w:shd w:val="clear" w:color="auto" w:fill="auto"/>
-          </w:tcPr>
-          <w:p>
-            <w:pPr>
-              <w:spacing w:after="0" w:line="240" w:lineRule="auto"/>
-              <w:textAlignment w:val="baseline"/>
-              <w:rPr>
-                <w:rFonts w:ascii="Calibri" w:eastAsia="Times New Roman" w:hAnsi="Calibri" w:cs="Calibri"/>
-                <w:lang w:eastAsia="it-IT"/>
-              </w:rPr>
-            </w:pPr>
-            <w:r>
-              <w:rPr>
-                <w:rFonts w:ascii="Calibri" w:eastAsia="Times New Roman" w:hAnsi="Calibri" w:cs="Calibri"/>
-                <w:lang w:eastAsia="it-IT"/>
-              </w:rPr>
-              <w:t>Must </w:t>
+              <w:right w:val="single" w:sz="6" w:space="0" w:color="auto"/>
+            </w:tcBorders>
+            <w:shd w:val="clear" w:color="auto" w:fill="auto"/>
+          </w:tcPr>
+          <w:p>
+            <w:pPr>
+              <w:spacing w:after="0" w:line="240" w:lineRule="auto"/>
+              <w:jc w:val="center"/>
+              <w:textAlignment w:val="baseline"/>
+              <w:rPr>
+                <w:rFonts w:ascii="Segoe UI" w:eastAsia="Times New Roman" w:hAnsi="Segoe UI" w:cs="Segoe UI"/>
+                <w:sz w:val="18"/>
+                <w:szCs w:val="18"/>
+                <w:lang w:eastAsia="it-IT"/>
+              </w:rPr>
+            </w:pPr>
+            <w:r>
+              <w:rPr>
+                <w:rFonts w:ascii="Calibri" w:eastAsia="Times New Roman" w:hAnsi="Calibri" w:cs="Calibri"/>
+                <w:lang w:eastAsia="it-IT"/>
+              </w:rPr>
+              <w:t>Must</w:t>
             </w:r>
           </w:p>
         </w:tc>
@@ -1548,21 +1548,7 @@
                 <w:rFonts w:ascii="Calibri" w:eastAsia="Times New Roman" w:hAnsi="Calibri" w:cs="Calibri"/>
                 <w:lang w:eastAsia="it-IT"/>
               </w:rPr>
-              <w:t>La babysitter può terminare gli interventi</w:t>
-            </w:r>
-            <w:r>
-              <w:rPr>
-                <w:rFonts w:ascii="Calibri" w:eastAsia="Times New Roman" w:hAnsi="Calibri" w:cs="Calibri"/>
-                <w:lang w:eastAsia="it-IT"/>
-              </w:rPr>
-              <w:t xml:space="preserve"> di</w:t>
-            </w:r>
-            <w:r>
-              <w:rPr>
-                <w:rFonts w:ascii="Calibri" w:eastAsia="Times New Roman" w:hAnsi="Calibri" w:cs="Calibri"/>
-                <w:lang w:eastAsia="it-IT"/>
-              </w:rPr>
-              <w:t xml:space="preserve"> una data</w:t>
+              <w:t>La babysitter può terminare gli interventi di una data</w:t>
             </w:r>
           </w:p>
         </w:tc>
@@ -1580,18 +1566,19 @@
           <w:p>
             <w:pPr>
               <w:spacing w:after="0" w:line="240" w:lineRule="auto"/>
-              <w:textAlignment w:val="baseline"/>
-              <w:rPr>
-                <w:rFonts w:ascii="Calibri" w:eastAsia="Times New Roman" w:hAnsi="Calibri" w:cs="Calibri"/>
-                <w:lang w:eastAsia="it-IT"/>
-              </w:rPr>
-            </w:pPr>
-            <w:r>
-              <w:rPr>
-                <w:rFonts w:ascii="Calibri" w:eastAsia="Times New Roman" w:hAnsi="Calibri" w:cs="Calibri"/>
-                <w:lang w:eastAsia="it-IT"/>
-              </w:rPr>
-              <w:t>Funzionale </w:t>
+              <w:jc w:val="center"/>
+              <w:textAlignment w:val="baseline"/>
+              <w:rPr>
+                <w:rFonts w:ascii="Calibri" w:eastAsia="Times New Roman" w:hAnsi="Calibri" w:cs="Calibri"/>
+                <w:lang w:eastAsia="it-IT"/>
+              </w:rPr>
+            </w:pPr>
+            <w:r>
+              <w:rPr>
+                <w:rFonts w:ascii="Calibri" w:eastAsia="Times New Roman" w:hAnsi="Calibri" w:cs="Calibri"/>
+                <w:lang w:eastAsia="it-IT"/>
+              </w:rPr>
+              <w:t>Funzionale</w:t>
             </w:r>
           </w:p>
         </w:tc>
@@ -1609,18 +1596,19 @@
           <w:p>
             <w:pPr>
               <w:spacing w:after="0" w:line="240" w:lineRule="auto"/>
-              <w:textAlignment w:val="baseline"/>
-              <w:rPr>
-                <w:rFonts w:ascii="Calibri" w:eastAsia="Times New Roman" w:hAnsi="Calibri" w:cs="Calibri"/>
-                <w:lang w:eastAsia="it-IT"/>
-              </w:rPr>
-            </w:pPr>
-            <w:r>
-              <w:rPr>
-                <w:rFonts w:ascii="Calibri" w:eastAsia="Times New Roman" w:hAnsi="Calibri" w:cs="Calibri"/>
-                <w:lang w:eastAsia="it-IT"/>
-              </w:rPr>
-              <w:t>Must </w:t>
+              <w:jc w:val="center"/>
+              <w:textAlignment w:val="baseline"/>
+              <w:rPr>
+                <w:rFonts w:ascii="Calibri" w:eastAsia="Times New Roman" w:hAnsi="Calibri" w:cs="Calibri"/>
+                <w:lang w:eastAsia="it-IT"/>
+              </w:rPr>
+            </w:pPr>
+            <w:r>
+              <w:rPr>
+                <w:rFonts w:ascii="Calibri" w:eastAsia="Times New Roman" w:hAnsi="Calibri" w:cs="Calibri"/>
+                <w:lang w:eastAsia="it-IT"/>
+              </w:rPr>
+              <w:t>Must</w:t>
             </w:r>
           </w:p>
         </w:tc>
@@ -1684,21 +1672,7 @@
                 <w:rFonts w:ascii="Calibri" w:eastAsia="Times New Roman" w:hAnsi="Calibri" w:cs="Calibri"/>
                 <w:lang w:eastAsia="it-IT"/>
               </w:rPr>
-              <w:t xml:space="preserve">La babysitter può </w:t>
-            </w:r>
-            <w:r>
-              <w:rPr>
-                <w:rFonts w:ascii="Calibri" w:eastAsia="Times New Roman" w:hAnsi="Calibri" w:cs="Calibri"/>
-                <w:lang w:eastAsia="it-IT"/>
-              </w:rPr>
-              <w:t>eliminare</w:t>
-            </w:r>
-            <w:r>
-              <w:rPr>
-                <w:rFonts w:ascii="Calibri" w:eastAsia="Times New Roman" w:hAnsi="Calibri" w:cs="Calibri"/>
-                <w:lang w:eastAsia="it-IT"/>
-              </w:rPr>
-              <w:t xml:space="preserve"> gli interventi antecedenti ad una data</w:t>
+              <w:t>La babysitter può eliminare gli interventi antecedenti ad una data</w:t>
             </w:r>
           </w:p>
         </w:tc>
@@ -1716,18 +1690,19 @@
           <w:p>
             <w:pPr>
               <w:spacing w:after="0" w:line="240" w:lineRule="auto"/>
-              <w:textAlignment w:val="baseline"/>
-              <w:rPr>
-                <w:rFonts w:ascii="Calibri" w:eastAsia="Times New Roman" w:hAnsi="Calibri" w:cs="Calibri"/>
-                <w:lang w:eastAsia="it-IT"/>
-              </w:rPr>
-            </w:pPr>
-            <w:r>
-              <w:rPr>
-                <w:rFonts w:ascii="Calibri" w:eastAsia="Times New Roman" w:hAnsi="Calibri" w:cs="Calibri"/>
-                <w:lang w:eastAsia="it-IT"/>
-              </w:rPr>
-              <w:t>Funzionale </w:t>
+              <w:jc w:val="center"/>
+              <w:textAlignment w:val="baseline"/>
+              <w:rPr>
+                <w:rFonts w:ascii="Calibri" w:eastAsia="Times New Roman" w:hAnsi="Calibri" w:cs="Calibri"/>
+                <w:lang w:eastAsia="it-IT"/>
+              </w:rPr>
+            </w:pPr>
+            <w:r>
+              <w:rPr>
+                <w:rFonts w:ascii="Calibri" w:eastAsia="Times New Roman" w:hAnsi="Calibri" w:cs="Calibri"/>
+                <w:lang w:eastAsia="it-IT"/>
+              </w:rPr>
+              <w:t>Funzionale</w:t>
             </w:r>
           </w:p>
         </w:tc>
@@ -1745,18 +1720,19 @@
           <w:p>
             <w:pPr>
               <w:spacing w:after="0" w:line="240" w:lineRule="auto"/>
-              <w:textAlignment w:val="baseline"/>
-              <w:rPr>
-                <w:rFonts w:ascii="Calibri" w:eastAsia="Times New Roman" w:hAnsi="Calibri" w:cs="Calibri"/>
-                <w:lang w:eastAsia="it-IT"/>
-              </w:rPr>
-            </w:pPr>
-            <w:r>
-              <w:rPr>
-                <w:rFonts w:ascii="Calibri" w:eastAsia="Times New Roman" w:hAnsi="Calibri" w:cs="Calibri"/>
-                <w:lang w:eastAsia="it-IT"/>
-              </w:rPr>
-              <w:t>Must </w:t>
+              <w:jc w:val="center"/>
+              <w:textAlignment w:val="baseline"/>
+              <w:rPr>
+                <w:rFonts w:ascii="Calibri" w:eastAsia="Times New Roman" w:hAnsi="Calibri" w:cs="Calibri"/>
+                <w:lang w:eastAsia="it-IT"/>
+              </w:rPr>
+            </w:pPr>
+            <w:r>
+              <w:rPr>
+                <w:rFonts w:ascii="Calibri" w:eastAsia="Times New Roman" w:hAnsi="Calibri" w:cs="Calibri"/>
+                <w:lang w:eastAsia="it-IT"/>
+              </w:rPr>
+              <w:t>Must</w:t>
             </w:r>
           </w:p>
         </w:tc>
@@ -1820,35 +1796,7 @@
                 <w:rFonts w:ascii="Calibri" w:eastAsia="Times New Roman" w:hAnsi="Calibri" w:cs="Calibri"/>
                 <w:lang w:eastAsia="it-IT"/>
               </w:rPr>
-              <w:t xml:space="preserve">La babysitter </w:t>
-            </w:r>
-            <w:r>
-              <w:rPr>
-                <w:rFonts w:ascii="Calibri" w:eastAsia="Times New Roman" w:hAnsi="Calibri" w:cs="Calibri"/>
-                <w:lang w:eastAsia="it-IT"/>
-              </w:rPr>
-              <w:t>può eliminare</w:t>
-            </w:r>
-            <w:r>
-              <w:rPr>
-                <w:rFonts w:ascii="Calibri" w:eastAsia="Times New Roman" w:hAnsi="Calibri" w:cs="Calibri"/>
-                <w:lang w:eastAsia="it-IT"/>
-              </w:rPr>
-              <w:t xml:space="preserve"> gli interventi</w:t>
-            </w:r>
-            <w:r>
-              <w:rPr>
-                <w:rFonts w:ascii="Calibri" w:eastAsia="Times New Roman" w:hAnsi="Calibri" w:cs="Calibri"/>
-                <w:lang w:eastAsia="it-IT"/>
-              </w:rPr>
-              <w:t xml:space="preserve"> di</w:t>
-            </w:r>
-            <w:r>
-              <w:rPr>
-                <w:rFonts w:ascii="Calibri" w:eastAsia="Times New Roman" w:hAnsi="Calibri" w:cs="Calibri"/>
-                <w:lang w:eastAsia="it-IT"/>
-              </w:rPr>
-              <w:t xml:space="preserve"> una data</w:t>
+              <w:t>La babysitter può eliminare gli interventi di una data</w:t>
             </w:r>
           </w:p>
         </w:tc>
@@ -1866,18 +1814,19 @@
           <w:p>
             <w:pPr>
               <w:spacing w:after="0" w:line="240" w:lineRule="auto"/>
-              <w:textAlignment w:val="baseline"/>
-              <w:rPr>
-                <w:rFonts w:ascii="Calibri" w:eastAsia="Times New Roman" w:hAnsi="Calibri" w:cs="Calibri"/>
-                <w:lang w:eastAsia="it-IT"/>
-              </w:rPr>
-            </w:pPr>
-            <w:r>
-              <w:rPr>
-                <w:rFonts w:ascii="Calibri" w:eastAsia="Times New Roman" w:hAnsi="Calibri" w:cs="Calibri"/>
-                <w:lang w:eastAsia="it-IT"/>
-              </w:rPr>
-              <w:t>Funzionale </w:t>
+              <w:jc w:val="center"/>
+              <w:textAlignment w:val="baseline"/>
+              <w:rPr>
+                <w:rFonts w:ascii="Calibri" w:eastAsia="Times New Roman" w:hAnsi="Calibri" w:cs="Calibri"/>
+                <w:lang w:eastAsia="it-IT"/>
+              </w:rPr>
+            </w:pPr>
+            <w:r>
+              <w:rPr>
+                <w:rFonts w:ascii="Calibri" w:eastAsia="Times New Roman" w:hAnsi="Calibri" w:cs="Calibri"/>
+                <w:lang w:eastAsia="it-IT"/>
+              </w:rPr>
+              <w:t>Funzionale</w:t>
             </w:r>
           </w:p>
         </w:tc>
@@ -1895,18 +1844,143 @@
           <w:p>
             <w:pPr>
               <w:spacing w:after="0" w:line="240" w:lineRule="auto"/>
-              <w:textAlignment w:val="baseline"/>
-              <w:rPr>
-                <w:rFonts w:ascii="Calibri" w:eastAsia="Times New Roman" w:hAnsi="Calibri" w:cs="Calibri"/>
-                <w:lang w:eastAsia="it-IT"/>
-              </w:rPr>
-            </w:pPr>
-            <w:r>
-              <w:rPr>
-                <w:rFonts w:ascii="Calibri" w:eastAsia="Times New Roman" w:hAnsi="Calibri" w:cs="Calibri"/>
-                <w:lang w:eastAsia="it-IT"/>
-              </w:rPr>
-              <w:t>Must </w:t>
+              <w:jc w:val="center"/>
+              <w:textAlignment w:val="baseline"/>
+              <w:rPr>
+                <w:rFonts w:ascii="Calibri" w:eastAsia="Times New Roman" w:hAnsi="Calibri" w:cs="Calibri"/>
+                <w:lang w:eastAsia="it-IT"/>
+              </w:rPr>
+            </w:pPr>
+            <w:r>
+              <w:rPr>
+                <w:rFonts w:ascii="Calibri" w:eastAsia="Times New Roman" w:hAnsi="Calibri" w:cs="Calibri"/>
+                <w:lang w:eastAsia="it-IT"/>
+              </w:rPr>
+              <w:t>Must</w:t>
+            </w:r>
+          </w:p>
+        </w:tc>
+      </w:tr>
+      <w:tr>
+        <w:trPr>
+          <w:trHeight w:val="300"/>
+        </w:trPr>
+        <w:tc>
+          <w:tcPr>
+            <w:tcW w:w="945" w:type="dxa"/>
+            <w:tcBorders>
+              <w:top w:val="single" w:sz="4" w:space="0" w:color="auto"/>
+              <w:left w:val="single" w:sz="4" w:space="0" w:color="auto"/>
+              <w:bottom w:val="single" w:sz="4" w:space="0" w:color="auto"/>
+              <w:right w:val="single" w:sz="4" w:space="0" w:color="auto"/>
+            </w:tcBorders>
+            <w:shd w:val="clear" w:color="auto" w:fill="auto"/>
+          </w:tcPr>
+          <w:p>
+            <w:pPr>
+              <w:spacing w:after="0" w:line="240" w:lineRule="auto"/>
+              <w:jc w:val="center"/>
+              <w:textAlignment w:val="baseline"/>
+              <w:rPr>
+                <w:rFonts w:ascii="Calibri" w:eastAsia="Times New Roman" w:hAnsi="Calibri" w:cs="Calibri"/>
+                <w:lang w:eastAsia="it-IT"/>
+              </w:rPr>
+            </w:pPr>
+            <w:r>
+              <w:rPr>
+                <w:rFonts w:ascii="Calibri" w:eastAsia="Times New Roman" w:hAnsi="Calibri" w:cs="Calibri"/>
+                <w:lang w:eastAsia="it-IT"/>
+              </w:rPr>
+              <w:t>13</w:t>
+            </w:r>
+          </w:p>
+        </w:tc>
+        <w:tc>
+          <w:tcPr>
+            <w:tcW w:w="5550" w:type="dxa"/>
+            <w:tcBorders>
+              <w:top w:val="single" w:sz="4" w:space="0" w:color="auto"/>
+              <w:left w:val="single" w:sz="4" w:space="0" w:color="auto"/>
+              <w:bottom w:val="single" w:sz="4" w:space="0" w:color="auto"/>
+              <w:right w:val="single" w:sz="4" w:space="0" w:color="auto"/>
+            </w:tcBorders>
+            <w:shd w:val="clear" w:color="auto" w:fill="auto"/>
+          </w:tcPr>
+          <w:p>
+            <w:pPr>
+              <w:spacing w:after="0" w:line="240" w:lineRule="auto"/>
+              <w:textAlignment w:val="baseline"/>
+              <w:rPr>
+                <w:rFonts w:ascii="Calibri" w:eastAsia="Times New Roman" w:hAnsi="Calibri" w:cs="Calibri"/>
+                <w:lang w:eastAsia="it-IT"/>
+              </w:rPr>
+            </w:pPr>
+            <w:r>
+              <w:rPr>
+                <w:rFonts w:ascii="Calibri" w:eastAsia="Times New Roman" w:hAnsi="Calibri" w:cs="Calibri"/>
+                <w:lang w:eastAsia="it-IT"/>
+              </w:rPr>
+              <w:t>La babysitter può esportare gli interventi su un file di testo in formato CSV</w:t>
+            </w:r>
+          </w:p>
+        </w:tc>
+        <w:tc>
+          <w:tcPr>
+            <w:tcW w:w="1545" w:type="dxa"/>
+            <w:tcBorders>
+              <w:top w:val="single" w:sz="4" w:space="0" w:color="auto"/>
+              <w:left w:val="single" w:sz="4" w:space="0" w:color="auto"/>
+              <w:bottom w:val="single" w:sz="4" w:space="0" w:color="auto"/>
+              <w:right w:val="single" w:sz="4" w:space="0" w:color="auto"/>
+            </w:tcBorders>
+            <w:shd w:val="clear" w:color="auto" w:fill="auto"/>
+          </w:tcPr>
+          <w:p>
+            <w:pPr>
+              <w:spacing w:after="0" w:line="240" w:lineRule="auto"/>
+              <w:jc w:val="center"/>
+              <w:textAlignment w:val="baseline"/>
+              <w:rPr>
+                <w:rFonts w:ascii="Calibri" w:eastAsia="Times New Roman" w:hAnsi="Calibri" w:cs="Calibri"/>
+                <w:lang w:eastAsia="it-IT"/>
+              </w:rPr>
+            </w:pPr>
+            <w:r>
+              <w:rPr>
+                <w:rFonts w:ascii="Calibri" w:eastAsia="Times New Roman" w:hAnsi="Calibri" w:cs="Calibri"/>
+                <w:lang w:eastAsia="it-IT"/>
+              </w:rPr>
+              <w:t>Funzionale</w:t>
+            </w:r>
+          </w:p>
+        </w:tc>
+        <w:tc>
+          <w:tcPr>
+            <w:tcW w:w="990" w:type="dxa"/>
+            <w:tcBorders>
+              <w:top w:val="single" w:sz="4" w:space="0" w:color="auto"/>
+              <w:left w:val="single" w:sz="4" w:space="0" w:color="auto"/>
+              <w:bottom w:val="single" w:sz="4" w:space="0" w:color="auto"/>
+              <w:right w:val="single" w:sz="4" w:space="0" w:color="auto"/>
+            </w:tcBorders>
+            <w:shd w:val="clear" w:color="auto" w:fill="auto"/>
+          </w:tcPr>
+          <w:p>
+            <w:pPr>
+              <w:spacing w:after="0" w:line="240" w:lineRule="auto"/>
+              <w:jc w:val="center"/>
+              <w:textAlignment w:val="baseline"/>
+              <w:rPr>
+                <w:rFonts w:ascii="Calibri" w:eastAsia="Times New Roman" w:hAnsi="Calibri" w:cs="Calibri"/>
+                <w:lang w:eastAsia="it-IT"/>
+              </w:rPr>
+            </w:pPr>
+            <w:r>
+              <w:rPr>
+                <w:rFonts w:ascii="Calibri" w:eastAsia="Times New Roman" w:hAnsi="Calibri" w:cs="Calibri"/>
+                <w:lang w:eastAsia="it-IT"/>
+              </w:rPr>
+              <w:t>Must</w:t>
             </w:r>
           </w:p>
         </w:tc>

</xml_diff>